<commit_message>
Acta de capacitacion "Contabilidad de Gestion"
</commit_message>
<xml_diff>
--- a/098. NOMENCLATURA rev. 2.docx
+++ b/098. NOMENCLATURA rev. 2.docx
@@ -129,12 +129,11 @@
       </w:tr>
       <w:tr>
         <w:trPr>
-          <w:trHeight w:val="25"/>
+          <w:trHeight w:val="1383"/>
         </w:trPr>
         <w:tc>
           <w:tcPr>
             <w:tcW w:w="1835" w:type="dxa"/>
-            <w:vMerge w:val="restart"/>
             <w:tcBorders>
               <w:right w:val="single" w:sz="4" w:space="0" w:color="auto"/>
             </w:tcBorders>
@@ -172,7 +171,6 @@
             <w:tcBorders>
               <w:top w:val="single" w:sz="4" w:space="0" w:color="auto"/>
               <w:left w:val="single" w:sz="4" w:space="0" w:color="auto"/>
-              <w:bottom w:val="nil"/>
               <w:right w:val="single" w:sz="4" w:space="0" w:color="auto"/>
             </w:tcBorders>
           </w:tcPr>
@@ -196,48 +194,14 @@
               </w:r>
             </w:hyperlink>
           </w:p>
-        </w:tc>
-      </w:tr>
-      <w:tr>
-        <w:trPr>
-          <w:trHeight w:val="25"/>
-        </w:trPr>
-        <w:tc>
-          <w:tcPr>
-            <w:tcW w:w="1835" w:type="dxa"/>
-            <w:vMerge/>
-            <w:tcBorders>
-              <w:right w:val="single" w:sz="4" w:space="0" w:color="auto"/>
-            </w:tcBorders>
-            <w:vAlign w:val="center"/>
-          </w:tcPr>
-          <w:p>
-            <w:pPr>
-              <w:jc w:val="center"/>
-              <w:rPr>
-                <w:b/>
-                <w:sz w:val="24"/>
-              </w:rPr>
-            </w:pPr>
-          </w:p>
-        </w:tc>
-        <w:tc>
-          <w:tcPr>
-            <w:tcW w:w="7509" w:type="dxa"/>
-            <w:gridSpan w:val="2"/>
-            <w:tcBorders>
-              <w:top w:val="nil"/>
-              <w:left w:val="single" w:sz="4" w:space="0" w:color="auto"/>
-              <w:bottom w:val="nil"/>
-              <w:right w:val="single" w:sz="4" w:space="0" w:color="auto"/>
-            </w:tcBorders>
-          </w:tcPr>
-          <w:p>
-            <w:r>
-              <w:t>B-Manual usuario</w:t>
-            </w:r>
-            <w:r>
-              <w:t xml:space="preserve">. </w:t>
+          <w:p>
+            <w:r>
+              <w:t>B-Manual us</w:t>
+            </w:r>
+            <w:bookmarkStart w:id="0" w:name="_GoBack"/>
+            <w:bookmarkEnd w:id="0"/>
+            <w:r>
+              <w:t xml:space="preserve">uario. </w:t>
             </w:r>
             <w:r>
               <w:rPr>
@@ -257,48 +221,9 @@
               </w:r>
             </w:hyperlink>
           </w:p>
-        </w:tc>
-      </w:tr>
-      <w:tr>
-        <w:trPr>
-          <w:trHeight w:val="25"/>
-        </w:trPr>
-        <w:tc>
-          <w:tcPr>
-            <w:tcW w:w="1835" w:type="dxa"/>
-            <w:vMerge/>
-            <w:tcBorders>
-              <w:right w:val="single" w:sz="4" w:space="0" w:color="auto"/>
-            </w:tcBorders>
-            <w:vAlign w:val="center"/>
-          </w:tcPr>
-          <w:p>
-            <w:pPr>
-              <w:jc w:val="center"/>
-              <w:rPr>
-                <w:b/>
-                <w:sz w:val="24"/>
-              </w:rPr>
-            </w:pPr>
-          </w:p>
-        </w:tc>
-        <w:tc>
-          <w:tcPr>
-            <w:tcW w:w="7509" w:type="dxa"/>
-            <w:gridSpan w:val="2"/>
-            <w:tcBorders>
-              <w:top w:val="nil"/>
-              <w:left w:val="single" w:sz="4" w:space="0" w:color="auto"/>
-              <w:bottom w:val="nil"/>
-              <w:right w:val="single" w:sz="4" w:space="0" w:color="auto"/>
-            </w:tcBorders>
-          </w:tcPr>
-          <w:p>
-            <w:r>
-              <w:t>C-Manual soporte</w:t>
-            </w:r>
-            <w:r>
-              <w:t xml:space="preserve">. </w:t>
+          <w:p>
+            <w:r>
+              <w:t xml:space="preserve">C-Manual soporte. </w:t>
             </w:r>
             <w:r>
               <w:rPr>
@@ -318,48 +243,9 @@
               </w:r>
             </w:hyperlink>
           </w:p>
-        </w:tc>
-      </w:tr>
-      <w:tr>
-        <w:trPr>
-          <w:trHeight w:val="25"/>
-        </w:trPr>
-        <w:tc>
-          <w:tcPr>
-            <w:tcW w:w="1835" w:type="dxa"/>
-            <w:vMerge/>
-            <w:tcBorders>
-              <w:right w:val="single" w:sz="4" w:space="0" w:color="auto"/>
-            </w:tcBorders>
-            <w:vAlign w:val="center"/>
-          </w:tcPr>
-          <w:p>
-            <w:pPr>
-              <w:jc w:val="center"/>
-              <w:rPr>
-                <w:b/>
-                <w:sz w:val="24"/>
-              </w:rPr>
-            </w:pPr>
-          </w:p>
-        </w:tc>
-        <w:tc>
-          <w:tcPr>
-            <w:tcW w:w="7509" w:type="dxa"/>
-            <w:gridSpan w:val="2"/>
-            <w:tcBorders>
-              <w:top w:val="nil"/>
-              <w:left w:val="single" w:sz="4" w:space="0" w:color="auto"/>
-              <w:bottom w:val="single" w:sz="4" w:space="0" w:color="auto"/>
-              <w:right w:val="single" w:sz="4" w:space="0" w:color="auto"/>
-            </w:tcBorders>
-          </w:tcPr>
-          <w:p>
-            <w:r>
-              <w:t>D-Formato</w:t>
-            </w:r>
-            <w:r>
-              <w:t xml:space="preserve">. </w:t>
+          <w:p>
+            <w:r>
+              <w:t xml:space="preserve">D-Formato. </w:t>
             </w:r>
             <w:r>
               <w:rPr>
@@ -379,6 +265,28 @@
               </w:r>
             </w:hyperlink>
           </w:p>
+          <w:p>
+            <w:r>
+              <w:t xml:space="preserve">E-Acta de capacitación. </w:t>
+            </w:r>
+            <w:r>
+              <w:rPr>
+                <w:i/>
+              </w:rPr>
+              <w:t>Véase</w:t>
+            </w:r>
+            <w:r>
+              <w:t xml:space="preserve"> </w:t>
+            </w:r>
+            <w:hyperlink r:id="rId11" w:history="1">
+              <w:r>
+                <w:rPr>
+                  <w:rStyle w:val="Hipervnculo"/>
+                </w:rPr>
+                <w:t>099. SECUENCIA DE DOCUMENTACION.xlsx</w:t>
+              </w:r>
+            </w:hyperlink>
+          </w:p>
         </w:tc>
       </w:tr>
       <w:tr>
@@ -2026,12 +1934,7 @@
           </w:tcPr>
           <w:p>
             <w:r>
-              <w:t>Desviaciones de</w:t>
-            </w:r>
-            <w:bookmarkStart w:id="0" w:name="_GoBack"/>
-            <w:bookmarkEnd w:id="0"/>
-            <w:r>
-              <w:t xml:space="preserve"> tiempo de proyecto.</w:t>
+              <w:t>Desviaciones de tiempo de proyecto.</w:t>
             </w:r>
           </w:p>
         </w:tc>
@@ -2818,7 +2721,7 @@
     </w:tbl>
     <w:p/>
     <w:sectPr>
-      <w:headerReference w:type="default" r:id="rId11"/>
+      <w:headerReference w:type="default" r:id="rId12"/>
       <w:pgSz w:w="12240" w:h="15840"/>
       <w:pgMar w:top="1440" w:right="1440" w:bottom="1440" w:left="1440" w:header="720" w:footer="720" w:gutter="0"/>
       <w:cols w:space="720"/>
@@ -3197,7 +3100,7 @@
               <w:noProof/>
               <w:sz w:val="20"/>
             </w:rPr>
-            <w:t>1</w:t>
+            <w:t>2</w:t>
           </w:r>
           <w:r>
             <w:rPr>
@@ -4024,7 +3927,7 @@
 </file>
 
 <file path=customXml/itemProps1.xml><?xml version="1.0" encoding="utf-8"?>
-<ds:datastoreItem xmlns:ds="http://schemas.openxmlformats.org/officeDocument/2006/customXml" ds:itemID="{DD8259F6-A0DD-4872-A239-36FDBE257BED}">
+<ds:datastoreItem xmlns:ds="http://schemas.openxmlformats.org/officeDocument/2006/customXml" ds:itemID="{7510F41B-358C-4B0A-910E-B82FC63905E5}">
   <ds:schemaRefs>
     <ds:schemaRef ds:uri="http://schemas.openxmlformats.org/officeDocument/2006/bibliography"/>
   </ds:schemaRefs>

</xml_diff>

<commit_message>
CCFN-B020-A01-F008-R00 Manual de usuario Surtido de RT de salida
</commit_message>
<xml_diff>
--- a/098. NOMENCLATURA rev. 2.docx
+++ b/098. NOMENCLATURA rev. 2.docx
@@ -218,7 +218,13 @@
           </w:p>
           <w:p>
             <w:r>
-              <w:t xml:space="preserve">C-Manual soporte. </w:t>
+              <w:t>C-</w:t>
+            </w:r>
+            <w:r>
+              <w:t>Manual soporte</w:t>
+            </w:r>
+            <w:r>
+              <w:t xml:space="preserve">. </w:t>
             </w:r>
             <w:r>
               <w:rPr>
@@ -282,6 +288,34 @@
               </w:r>
             </w:hyperlink>
           </w:p>
+          <w:p>
+            <w:pPr>
+              <w:rPr>
+                <w:color w:val="0563C1" w:themeColor="hyperlink"/>
+                <w:u w:val="single"/>
+              </w:rPr>
+            </w:pPr>
+            <w:r>
+              <w:t xml:space="preserve">F-Acta de reunió. </w:t>
+            </w:r>
+            <w:r>
+              <w:rPr>
+                <w:i/>
+              </w:rPr>
+              <w:t>Véase</w:t>
+            </w:r>
+            <w:r>
+              <w:t xml:space="preserve"> </w:t>
+            </w:r>
+            <w:hyperlink r:id="rId12" w:history="1">
+              <w:r>
+                <w:rPr>
+                  <w:rStyle w:val="Hipervnculo"/>
+                </w:rPr>
+                <w:t>099. SECUENCIA DE DOCUMENTACION.xlsx</w:t>
+              </w:r>
+            </w:hyperlink>
+          </w:p>
         </w:tc>
       </w:tr>
       <w:tr>
@@ -340,6 +374,8 @@
               </w:rPr>
               <w:t>Área que aplica.</w:t>
             </w:r>
+            <w:bookmarkStart w:id="0" w:name="_GoBack"/>
+            <w:bookmarkEnd w:id="0"/>
           </w:p>
         </w:tc>
       </w:tr>
@@ -2195,7 +2231,6 @@
                 <w:b/>
                 <w:sz w:val="24"/>
               </w:rPr>
-              <w:lastRenderedPageBreak/>
               <w:t>CONTROL DE EMISIÓN.</w:t>
             </w:r>
           </w:p>
@@ -2503,16 +2538,8 @@
               <w:rPr>
                 <w:b/>
               </w:rPr>
-              <w:t>N</w:t>
-            </w:r>
-            <w:bookmarkStart w:id="0" w:name="_GoBack"/>
-            <w:r>
-              <w:rPr>
-                <w:b/>
-              </w:rPr>
-              <w:t>Ú</w:t>
-            </w:r>
-            <w:bookmarkEnd w:id="0"/>
+              <w:t>NÚ</w:t>
+            </w:r>
             <w:r>
               <w:rPr>
                 <w:b/>
@@ -2748,7 +2775,7 @@
     </w:tbl>
     <w:p/>
     <w:sectPr>
-      <w:headerReference w:type="default" r:id="rId12"/>
+      <w:headerReference w:type="default" r:id="rId13"/>
       <w:pgSz w:w="12240" w:h="15840"/>
       <w:pgMar w:top="1440" w:right="1440" w:bottom="1440" w:left="1440" w:header="720" w:footer="720" w:gutter="0"/>
       <w:cols w:space="720"/>
@@ -3127,7 +3154,7 @@
               <w:noProof/>
               <w:sz w:val="20"/>
             </w:rPr>
-            <w:t>1</w:t>
+            <w:t>2</w:t>
           </w:r>
           <w:r>
             <w:rPr>
@@ -3954,7 +3981,7 @@
 </file>
 
 <file path=customXml/itemProps1.xml><?xml version="1.0" encoding="utf-8"?>
-<ds:datastoreItem xmlns:ds="http://schemas.openxmlformats.org/officeDocument/2006/customXml" ds:itemID="{ECD39041-0358-425E-A8BD-E91753FC21EA}">
+<ds:datastoreItem xmlns:ds="http://schemas.openxmlformats.org/officeDocument/2006/customXml" ds:itemID="{FCA9757E-FDD4-40DD-BB68-055E011C570D}">
   <ds:schemaRefs>
     <ds:schemaRef ds:uri="http://schemas.openxmlformats.org/officeDocument/2006/bibliography"/>
   </ds:schemaRefs>

</xml_diff>

<commit_message>
Acta de reunion PDV BNEXT menudeo, mayoreo
</commit_message>
<xml_diff>
--- a/098. NOMENCLATURA rev. 2.docx
+++ b/098. NOMENCLATURA rev. 2.docx
@@ -296,7 +296,15 @@
               </w:rPr>
             </w:pPr>
             <w:r>
-              <w:t xml:space="preserve">F-Acta de reunió. </w:t>
+              <w:t>F-Acta de reunió</w:t>
+            </w:r>
+            <w:r>
+              <w:t>n</w:t>
+            </w:r>
+            <w:bookmarkStart w:id="0" w:name="_GoBack"/>
+            <w:bookmarkEnd w:id="0"/>
+            <w:r>
+              <w:t xml:space="preserve">. </w:t>
             </w:r>
             <w:r>
               <w:rPr>
@@ -374,8 +382,6 @@
               </w:rPr>
               <w:t>Área que aplica.</w:t>
             </w:r>
-            <w:bookmarkStart w:id="0" w:name="_GoBack"/>
-            <w:bookmarkEnd w:id="0"/>
           </w:p>
         </w:tc>
       </w:tr>
@@ -3981,7 +3987,7 @@
 </file>
 
 <file path=customXml/itemProps1.xml><?xml version="1.0" encoding="utf-8"?>
-<ds:datastoreItem xmlns:ds="http://schemas.openxmlformats.org/officeDocument/2006/customXml" ds:itemID="{FCA9757E-FDD4-40DD-BB68-055E011C570D}">
+<ds:datastoreItem xmlns:ds="http://schemas.openxmlformats.org/officeDocument/2006/customXml" ds:itemID="{8A758CF6-9498-49A6-9305-3B9A78C85410}">
   <ds:schemaRefs>
     <ds:schemaRef ds:uri="http://schemas.openxmlformats.org/officeDocument/2006/bibliography"/>
   </ds:schemaRefs>

</xml_diff>